<commit_message>
SD Breadbake + andere diagrammen updates
Breadbake opdracht eerste versie, deel van de state machine geimplementeerd en deel van de statediagram af.
</commit_message>
<xml_diff>
--- a/Communicatie/Software Uart challenge/Soft UART Challenge.docx
+++ b/Communicatie/Software Uart challenge/Soft UART Challenge.docx
@@ -674,15 +674,7 @@
     <w:p/>
     <w:p>
       <w:r>
-        <w:t xml:space="preserve">Om UART nog beter te begrijpen ga ik het in deze </w:t>
-      </w:r>
-      <w:proofErr w:type="spellStart"/>
-      <w:r>
-        <w:t>challenge</w:t>
-      </w:r>
-      <w:proofErr w:type="spellEnd"/>
-      <w:r>
-        <w:t xml:space="preserve"> in een moeilijkere context laten zien. Doormiddel van software matig UART toe te passen hoop ik UART beter te begrijpen en hoop ik dit ook te kunnen laten zien.</w:t>
+        <w:t>Om UART nog beter te begrijpen ga ik het in deze challenge in een moeilijkere context laten zien. Doormiddel van software matig UART toe te passen hoop ik UART beter te begrijpen en hoop ik dit ook te kunnen laten zien.</w:t>
       </w:r>
     </w:p>
     <w:p/>
@@ -712,31 +704,7 @@
         </w:rPr>
       </w:pPr>
       <w:r>
-        <w:t xml:space="preserve">UART communicaties maak ik al een lange tijd gebruik van. Maar ik heb eigenlijk al die tijd de standaard functies gebruikt die in de </w:t>
-      </w:r>
-      <w:proofErr w:type="spellStart"/>
-      <w:r>
-        <w:t>Arduino</w:t>
-      </w:r>
-      <w:proofErr w:type="spellEnd"/>
-      <w:r>
-        <w:t xml:space="preserve"> </w:t>
-      </w:r>
-      <w:proofErr w:type="spellStart"/>
-      <w:r>
-        <w:t>library</w:t>
-      </w:r>
-      <w:proofErr w:type="spellEnd"/>
-      <w:r>
-        <w:t xml:space="preserve"> worden meegegeven. Ik weet dus eigenlijk nog helemaal niet hoe je dit handmatig zou doen zonder gebruik te maken van </w:t>
-      </w:r>
-      <w:proofErr w:type="spellStart"/>
-      <w:r>
-        <w:t>libraries</w:t>
-      </w:r>
-      <w:proofErr w:type="spellEnd"/>
-      <w:r>
-        <w:t>.</w:t>
+        <w:t>UART communicaties maak ik al een lange tijd gebruik van. Maar ik heb eigenlijk al die tijd de standaard functies gebruikt die in de Arduino library worden meegegeven. Ik weet dus eigenlijk nog helemaal niet hoe je dit handmatig zou doen zonder gebruik te maken van libraries.</w:t>
       </w:r>
       <w:r>
         <w:br w:type="page"/>
@@ -810,46 +778,14 @@
           <w:b/>
           <w:bCs/>
         </w:rPr>
-        <w:t xml:space="preserve"> tussen een </w:t>
-      </w:r>
-      <w:proofErr w:type="spellStart"/>
+        <w:t xml:space="preserve"> tussen een Arduino en een Laptop</w:t>
+      </w:r>
       <w:r>
         <w:rPr>
           <w:b/>
           <w:bCs/>
         </w:rPr>
-        <w:t>Arduino</w:t>
-      </w:r>
-      <w:proofErr w:type="spellEnd"/>
-      <w:r>
-        <w:rPr>
-          <w:b/>
-          <w:bCs/>
-        </w:rPr>
-        <w:t xml:space="preserve"> en een Laptop</w:t>
-      </w:r>
-      <w:r>
-        <w:rPr>
-          <w:b/>
-          <w:bCs/>
-        </w:rPr>
-        <w:t xml:space="preserve"> zonder gebruik te maken van bestaande </w:t>
-      </w:r>
-      <w:proofErr w:type="spellStart"/>
-      <w:r>
-        <w:rPr>
-          <w:b/>
-          <w:bCs/>
-        </w:rPr>
-        <w:t>libraries</w:t>
-      </w:r>
-      <w:proofErr w:type="spellEnd"/>
-      <w:r>
-        <w:rPr>
-          <w:b/>
-          <w:bCs/>
-        </w:rPr>
-        <w:t>?</w:t>
+        <w:t xml:space="preserve"> zonder gebruik te maken van bestaande libraries?</w:t>
       </w:r>
     </w:p>
     <w:p/>
@@ -894,15 +830,7 @@
     </w:p>
     <w:p>
       <w:r>
-        <w:t xml:space="preserve">Software matige UART is een implementatie van UART die </w:t>
-      </w:r>
-      <w:proofErr w:type="spellStart"/>
-      <w:r>
-        <w:t>embedded</w:t>
-      </w:r>
-      <w:proofErr w:type="spellEnd"/>
-      <w:r>
-        <w:t xml:space="preserve"> systemen zonder een UART module toch de mogelijkheid geeft om een UART communicatie op te zetten. </w:t>
+        <w:t xml:space="preserve">Software matige UART is een implementatie van UART die embedded systemen zonder een UART module toch de mogelijkheid geeft om een UART communicatie op te zetten. </w:t>
       </w:r>
       <w:r>
         <w:t>Soft UART simuleert eigenlijk hard UART, doormiddel van de communicatie snelheid, de bit formatie van het bericht en de verwerking van fouten te regelen.</w:t>
@@ -1025,50 +953,26 @@
           <w:b/>
           <w:bCs/>
         </w:rPr>
-        <w:t xml:space="preserve">Waaruit bestaat de statemachine die voor deze </w:t>
-      </w:r>
-      <w:proofErr w:type="spellStart"/>
+        <w:t xml:space="preserve">Waaruit bestaat de statemachine die voor deze challenge van toepassing </w:t>
+      </w:r>
       <w:r>
         <w:rPr>
           <w:b/>
           <w:bCs/>
         </w:rPr>
-        <w:t>challenge</w:t>
-      </w:r>
-      <w:proofErr w:type="spellEnd"/>
+        <w:t>zou zijn</w:t>
+      </w:r>
       <w:r>
         <w:rPr>
           <w:b/>
           <w:bCs/>
         </w:rPr>
-        <w:t xml:space="preserve"> van toepassing </w:t>
-      </w:r>
-      <w:r>
-        <w:rPr>
-          <w:b/>
-          <w:bCs/>
-        </w:rPr>
-        <w:t>zou zijn</w:t>
-      </w:r>
-      <w:r>
-        <w:rPr>
-          <w:b/>
-          <w:bCs/>
-        </w:rPr>
         <w:t>?</w:t>
       </w:r>
     </w:p>
     <w:p>
       <w:r>
-        <w:t xml:space="preserve">Voor deze </w:t>
-      </w:r>
-      <w:proofErr w:type="spellStart"/>
-      <w:r>
-        <w:t>challenge</w:t>
-      </w:r>
-      <w:proofErr w:type="spellEnd"/>
-      <w:r>
-        <w:t xml:space="preserve"> maak ik een statemachine die zich in vier toestanden kan bevinden: IDLE, SEND_IDENTIFICATION, WAIT_FOR_ACK en SEND_DATA. De machine zal aan de hand van commando’s die hij van de laptop ontvangt veranderen van state. </w:t>
+        <w:t xml:space="preserve">Voor deze challenge maak ik een statemachine die zich in vier toestanden kan bevinden: IDLE, SEND_IDENTIFICATION, WAIT_FOR_ACK en SEND_DATA. De machine zal aan de hand van commando’s die hij van de laptop ontvangt veranderen van state. </w:t>
       </w:r>
     </w:p>
     <w:p>
@@ -1211,65 +1115,25 @@
         <w:t xml:space="preserve">Software matige UART kan je opzetten doormiddel van alle functionaliteit van de hardware UART te simuleren. </w:t>
       </w:r>
       <w:r>
-        <w:t xml:space="preserve">Bij mij bestaat de soft UART uit één transmitter (redboard) en een </w:t>
-      </w:r>
-      <w:proofErr w:type="spellStart"/>
-      <w:r>
-        <w:t>reciever</w:t>
-      </w:r>
-      <w:proofErr w:type="spellEnd"/>
-      <w:r>
-        <w:t xml:space="preserve"> (</w:t>
-      </w:r>
-      <w:proofErr w:type="spellStart"/>
-      <w:r>
-        <w:t>arduino</w:t>
-      </w:r>
-      <w:proofErr w:type="spellEnd"/>
-      <w:r>
-        <w:t xml:space="preserve">). </w:t>
+        <w:t xml:space="preserve">Bij mij bestaat de soft UART uit één transmitter (redboard) en een reciever (arduino). </w:t>
       </w:r>
       <w:r>
         <w:t xml:space="preserve">Hierbij beginnen we </w:t>
       </w:r>
       <w:r>
-        <w:t xml:space="preserve">met het instellen van de </w:t>
-      </w:r>
-      <w:proofErr w:type="spellStart"/>
-      <w:r>
-        <w:t>baudrate</w:t>
-      </w:r>
-      <w:proofErr w:type="spellEnd"/>
-      <w:r>
-        <w:t>. Nadat deze is ingesteld moeten we ook de bit-time bepalen</w:t>
+        <w:t>met het instellen van de baudrate. Nadat deze is ingesteld moeten we ook de bit-time bepalen</w:t>
       </w:r>
       <w:r>
         <w:t>, d</w:t>
       </w:r>
       <w:r>
-        <w:t xml:space="preserve">it is steeds de tijd die de </w:t>
-      </w:r>
-      <w:proofErr w:type="spellStart"/>
-      <w:r>
-        <w:t>arduino</w:t>
-      </w:r>
-      <w:proofErr w:type="spellEnd"/>
-      <w:r>
-        <w:t xml:space="preserve"> moet wachten om de volgende bit te gaan sturen.</w:t>
+        <w:t>it is steeds de tijd die de arduino moet wachten om de volgende bit te gaan sturen.</w:t>
       </w:r>
       <w:r>
         <w:t xml:space="preserve"> Het is natuurlijk ook belangrijk dat </w:t>
       </w:r>
       <w:r>
-        <w:t xml:space="preserve">de </w:t>
-      </w:r>
-      <w:proofErr w:type="spellStart"/>
-      <w:r>
-        <w:t>arduino</w:t>
-      </w:r>
-      <w:proofErr w:type="spellEnd"/>
-      <w:r>
-        <w:t xml:space="preserve"> en de redboard op dezelfde pin gaan communiceren. Na deze dingen ingesteld te hebben kan de daadwerkelijke communicatie beginnen. Deze is hieronder verder beschreven aan de hand van twee flowcharts.</w:t>
+        <w:t>de arduino en de redboard op dezelfde pin gaan communiceren. Na deze dingen ingesteld te hebben kan de daadwerkelijke communicatie beginnen. Deze is hieronder verder beschreven aan de hand van twee flowcharts.</w:t>
       </w:r>
     </w:p>
     <w:p>
@@ -1304,15 +1168,7 @@
         </w:numPr>
       </w:pPr>
       <w:r>
-        <w:t xml:space="preserve">Hierna wordt er 104 ms gewacht op zo de juiste timing te hebben met de </w:t>
-      </w:r>
-      <w:proofErr w:type="spellStart"/>
-      <w:r>
-        <w:t>reciever</w:t>
-      </w:r>
-      <w:proofErr w:type="spellEnd"/>
-      <w:r>
-        <w:t>.</w:t>
+        <w:t>Hierna wordt er 104 ms gewacht op zo de juiste timing te hebben met de reciever.</w:t>
       </w:r>
     </w:p>
     <w:p>
@@ -1409,18 +1265,10 @@
     <w:p/>
     <w:p>
       <w:r>
-        <w:t xml:space="preserve">De </w:t>
-      </w:r>
-      <w:proofErr w:type="spellStart"/>
-      <w:r>
-        <w:t>recieve</w:t>
-      </w:r>
-      <w:r>
-        <w:t>r</w:t>
-      </w:r>
-      <w:proofErr w:type="spellEnd"/>
-      <w:r>
-        <w:t xml:space="preserve"> flowchart werkt als volgt:</w:t>
+        <w:t>De recieve</w:t>
+      </w:r>
+      <w:r>
+        <w:t>r flowchart werkt als volgt:</w:t>
       </w:r>
     </w:p>
     <w:p>
@@ -1468,15 +1316,7 @@
         </w:numPr>
       </w:pPr>
       <w:r>
-        <w:t xml:space="preserve">Als de volledige data is ontvangen wordt er nog gecontroleerd op een </w:t>
-      </w:r>
-      <w:proofErr w:type="spellStart"/>
-      <w:r>
-        <w:t>stopbit</w:t>
-      </w:r>
-      <w:proofErr w:type="spellEnd"/>
-      <w:r>
-        <w:t>, als deze niet aanwezig is gaan we terug naar wachten op de start bit (2)</w:t>
+        <w:t>Als de volledige data is ontvangen wordt er nog gecontroleerd op een stopbit, als deze niet aanwezig is gaan we terug naar wachten op de start bit (2)</w:t>
       </w:r>
     </w:p>
     <w:p>
@@ -1488,15 +1328,7 @@
         </w:numPr>
       </w:pPr>
       <w:r>
-        <w:t xml:space="preserve">Tenslotte als de </w:t>
-      </w:r>
-      <w:proofErr w:type="spellStart"/>
-      <w:r>
-        <w:t>stopbit</w:t>
-      </w:r>
-      <w:proofErr w:type="spellEnd"/>
-      <w:r>
-        <w:t xml:space="preserve"> is ontvangen zal het karakter worden toegevoegd aan de string</w:t>
+        <w:t>Tenslotte als de stopbit is ontvangen zal het karakter worden toegevoegd aan de string</w:t>
       </w:r>
     </w:p>
     <w:p>
@@ -1505,10 +1337,10 @@
           <w:noProof/>
         </w:rPr>
         <w:drawing>
-          <wp:inline distT="0" distB="0" distL="0" distR="0" wp14:anchorId="00F56944" wp14:editId="65B39F02">
-            <wp:extent cx="3562126" cy="5410200"/>
-            <wp:effectExtent l="0" t="0" r="635" b="0"/>
-            <wp:docPr id="5" name="Afbeelding 5" descr="Afbeelding met grafiek&#10;&#10;Automatisch gegenereerde beschrijving"/>
+          <wp:inline distT="0" distB="0" distL="0" distR="0" wp14:anchorId="43FCD39B" wp14:editId="22DD7264">
+            <wp:extent cx="3272546" cy="6019800"/>
+            <wp:effectExtent l="0" t="0" r="4445" b="0"/>
+            <wp:docPr id="9" name="Afbeelding 9" descr="Afbeelding met diagram&#10;&#10;Automatisch gegenereerde beschrijving"/>
             <wp:cNvGraphicFramePr>
               <a:graphicFrameLocks xmlns:a="http://schemas.openxmlformats.org/drawingml/2006/main" noChangeAspect="1"/>
             </wp:cNvGraphicFramePr>
@@ -1516,11 +1348,104 @@
               <a:graphicData uri="http://schemas.openxmlformats.org/drawingml/2006/picture">
                 <pic:pic xmlns:pic="http://schemas.openxmlformats.org/drawingml/2006/picture">
                   <pic:nvPicPr>
-                    <pic:cNvPr id="5" name="Afbeelding 5" descr="Afbeelding met grafiek&#10;&#10;Automatisch gegenereerde beschrijving"/>
+                    <pic:cNvPr id="9" name="Afbeelding 9" descr="Afbeelding met diagram&#10;&#10;Automatisch gegenereerde beschrijving"/>
+                    <pic:cNvPicPr>
+                      <a:picLocks noChangeAspect="1" noChangeArrowheads="1"/>
+                    </pic:cNvPicPr>
+                  </pic:nvPicPr>
+                  <pic:blipFill>
+                    <a:blip r:embed="rId7">
+                      <a:extLst>
+                        <a:ext uri="{28A0092B-C50C-407E-A947-70E740481C1C}">
+                          <a14:useLocalDpi xmlns:a14="http://schemas.microsoft.com/office/drawing/2010/main" val="0"/>
+                        </a:ext>
+                      </a:extLst>
+                    </a:blip>
+                    <a:srcRect/>
+                    <a:stretch>
+                      <a:fillRect/>
+                    </a:stretch>
+                  </pic:blipFill>
+                  <pic:spPr bwMode="auto">
+                    <a:xfrm>
+                      <a:off x="0" y="0"/>
+                      <a:ext cx="3276021" cy="6026193"/>
+                    </a:xfrm>
+                    <a:prstGeom prst="rect">
+                      <a:avLst/>
+                    </a:prstGeom>
+                    <a:noFill/>
+                    <a:ln>
+                      <a:noFill/>
+                    </a:ln>
+                  </pic:spPr>
+                </pic:pic>
+              </a:graphicData>
+            </a:graphic>
+          </wp:inline>
+        </w:drawing>
+      </w:r>
+      <w:r>
+        <w:br w:type="page"/>
+      </w:r>
+    </w:p>
+    <w:p>
+      <w:pPr>
+        <w:pStyle w:val="Kop1"/>
+        <w:numPr>
+          <w:ilvl w:val="0"/>
+          <w:numId w:val="2"/>
+        </w:numPr>
+      </w:pPr>
+      <w:r>
+        <w:lastRenderedPageBreak/>
+        <w:t>Testen</w:t>
+      </w:r>
+    </w:p>
+    <w:p/>
+    <w:p>
+      <w:pPr>
+        <w:pStyle w:val="Kop2"/>
+        <w:numPr>
+          <w:ilvl w:val="1"/>
+          <w:numId w:val="2"/>
+        </w:numPr>
+      </w:pPr>
+      <w:r>
+        <w:t>Transmitter</w:t>
+      </w:r>
+    </w:p>
+    <w:p/>
+    <w:p>
+      <w:r>
+        <w:t>De eerste versie van mijn transmitter was nog niet helemaal goed. Deze versie maakte nog gebruik van delay micros waardoor hij niet elke snelheid aan kon. De data werd in deze versie wel goed verstuurt zoals je hieronder ziet bij de grafiek van de logic analyzer.</w:t>
+      </w:r>
+    </w:p>
+    <w:p>
+      <w:pPr>
+        <w:pStyle w:val="Kop1"/>
+      </w:pPr>
+      <w:r>
+        <w:rPr>
+          <w:noProof/>
+        </w:rPr>
+        <w:drawing>
+          <wp:inline distT="0" distB="0" distL="0" distR="0" wp14:anchorId="1AAD037F" wp14:editId="3AF6FE2D">
+            <wp:extent cx="5760720" cy="3345180"/>
+            <wp:effectExtent l="0" t="0" r="0" b="7620"/>
+            <wp:docPr id="6" name="Afbeelding 6" descr="Afbeelding met grafiek&#10;&#10;Automatisch gegenereerde beschrijving"/>
+            <wp:cNvGraphicFramePr>
+              <a:graphicFrameLocks xmlns:a="http://schemas.openxmlformats.org/drawingml/2006/main" noChangeAspect="1"/>
+            </wp:cNvGraphicFramePr>
+            <a:graphic xmlns:a="http://schemas.openxmlformats.org/drawingml/2006/main">
+              <a:graphicData uri="http://schemas.openxmlformats.org/drawingml/2006/picture">
+                <pic:pic xmlns:pic="http://schemas.openxmlformats.org/drawingml/2006/picture">
+                  <pic:nvPicPr>
+                    <pic:cNvPr id="6" name="Afbeelding 6" descr="Afbeelding met grafiek&#10;&#10;Automatisch gegenereerde beschrijving"/>
                     <pic:cNvPicPr/>
                   </pic:nvPicPr>
                   <pic:blipFill>
-                    <a:blip r:embed="rId7"/>
+                    <a:blip r:embed="rId8"/>
                     <a:stretch>
                       <a:fillRect/>
                     </a:stretch>
@@ -1528,7 +1453,7 @@
                   <pic:spPr>
                     <a:xfrm>
                       <a:off x="0" y="0"/>
-                      <a:ext cx="3566543" cy="5416908"/>
+                      <a:ext cx="5760720" cy="3345180"/>
                     </a:xfrm>
                     <a:prstGeom prst="rect">
                       <a:avLst/>
@@ -1540,10 +1465,117 @@
           </wp:inline>
         </w:drawing>
       </w:r>
+    </w:p>
+    <w:p/>
+    <w:p>
+      <w:r>
+        <w:t>Na de eerste versie van de transmitter gemaakt te hebben ben ik verder gegaan met de volgende. Deze versie maakt geen gebruik van delays, maar inplaats daarvan micros. Door steeds de tijd die de code kost om uit te voeren mee te rekenen met de daadwerkelijke wachttijd, kan je een stuk preciezer versturen. Echter ging dit in het begin nog niet goed. Je ziet hieronder dat mijn logic analyzer de boel nog niet goed leest. De data wordt wel juist gestuurd maar de timing klopt nog niet, waardoor het slecht wordt gelezen.</w:t>
+      </w:r>
+    </w:p>
+    <w:p>
+      <w:pPr>
+        <w:pStyle w:val="Kop1"/>
+      </w:pPr>
+      <w:r>
+        <w:rPr>
+          <w:noProof/>
+        </w:rPr>
+        <w:lastRenderedPageBreak/>
+        <w:drawing>
+          <wp:inline distT="0" distB="0" distL="0" distR="0" wp14:anchorId="2D70D760" wp14:editId="34122030">
+            <wp:extent cx="5760720" cy="2654935"/>
+            <wp:effectExtent l="0" t="0" r="0" b="0"/>
+            <wp:docPr id="7" name="Afbeelding 7"/>
+            <wp:cNvGraphicFramePr>
+              <a:graphicFrameLocks xmlns:a="http://schemas.openxmlformats.org/drawingml/2006/main" noChangeAspect="1"/>
+            </wp:cNvGraphicFramePr>
+            <a:graphic xmlns:a="http://schemas.openxmlformats.org/drawingml/2006/main">
+              <a:graphicData uri="http://schemas.openxmlformats.org/drawingml/2006/picture">
+                <pic:pic xmlns:pic="http://schemas.openxmlformats.org/drawingml/2006/picture">
+                  <pic:nvPicPr>
+                    <pic:cNvPr id="1" name=""/>
+                    <pic:cNvPicPr/>
+                  </pic:nvPicPr>
+                  <pic:blipFill>
+                    <a:blip r:embed="rId9"/>
+                    <a:stretch>
+                      <a:fillRect/>
+                    </a:stretch>
+                  </pic:blipFill>
+                  <pic:spPr>
+                    <a:xfrm>
+                      <a:off x="0" y="0"/>
+                      <a:ext cx="5760720" cy="2654935"/>
+                    </a:xfrm>
+                    <a:prstGeom prst="rect">
+                      <a:avLst/>
+                    </a:prstGeom>
+                  </pic:spPr>
+                </pic:pic>
+              </a:graphicData>
+            </a:graphic>
+          </wp:inline>
+        </w:drawing>
+      </w:r>
+      <w:r>
+        <w:t xml:space="preserve"> </w:t>
+      </w:r>
+    </w:p>
+    <w:p/>
+    <w:p>
+      <w:r>
+        <w:t>Tenslotte mijn laatste versie van de transmitter had een kleine aanpassing. Het probleem lag hem in de variabel waarin ik steeds de micros in opsloeg. Deze variabel was niet van hetzelfde type waardoor het timing-gedeelte van de code niet goed ging. Na dit aan te passen klopte de timing wel en, de logic analyzer leest de data nu perfect af zoals je hieronder kan zien.</w:t>
+      </w:r>
+    </w:p>
+    <w:p>
+      <w:pPr>
+        <w:pStyle w:val="Kop1"/>
+      </w:pPr>
+      <w:r>
+        <w:rPr>
+          <w:noProof/>
+        </w:rPr>
+        <w:drawing>
+          <wp:inline distT="0" distB="0" distL="0" distR="0" wp14:anchorId="4986278F" wp14:editId="139BA68B">
+            <wp:extent cx="5760720" cy="3740785"/>
+            <wp:effectExtent l="0" t="0" r="0" b="0"/>
+            <wp:docPr id="8" name="Afbeelding 8" descr="Afbeelding met grafiek&#10;&#10;Automatisch gegenereerde beschrijving"/>
+            <wp:cNvGraphicFramePr>
+              <a:graphicFrameLocks xmlns:a="http://schemas.openxmlformats.org/drawingml/2006/main" noChangeAspect="1"/>
+            </wp:cNvGraphicFramePr>
+            <a:graphic xmlns:a="http://schemas.openxmlformats.org/drawingml/2006/main">
+              <a:graphicData uri="http://schemas.openxmlformats.org/drawingml/2006/picture">
+                <pic:pic xmlns:pic="http://schemas.openxmlformats.org/drawingml/2006/picture">
+                  <pic:nvPicPr>
+                    <pic:cNvPr id="8" name="Afbeelding 8" descr="Afbeelding met grafiek&#10;&#10;Automatisch gegenereerde beschrijving"/>
+                    <pic:cNvPicPr/>
+                  </pic:nvPicPr>
+                  <pic:blipFill>
+                    <a:blip r:embed="rId10"/>
+                    <a:stretch>
+                      <a:fillRect/>
+                    </a:stretch>
+                  </pic:blipFill>
+                  <pic:spPr>
+                    <a:xfrm>
+                      <a:off x="0" y="0"/>
+                      <a:ext cx="5760720" cy="3740785"/>
+                    </a:xfrm>
+                    <a:prstGeom prst="rect">
+                      <a:avLst/>
+                    </a:prstGeom>
+                  </pic:spPr>
+                </pic:pic>
+              </a:graphicData>
+            </a:graphic>
+          </wp:inline>
+        </w:drawing>
+      </w:r>
       <w:r>
         <w:br w:type="page"/>
       </w:r>
     </w:p>
+    <w:p/>
     <w:p>
       <w:pPr>
         <w:pStyle w:val="Kop1"/>
@@ -1554,7 +1586,6 @@
       </w:pPr>
       <w:bookmarkStart w:id="3" w:name="_Toc126916073"/>
       <w:r>
-        <w:lastRenderedPageBreak/>
         <w:t>Bronvermelding</w:t>
       </w:r>
       <w:bookmarkEnd w:id="3"/>
@@ -1562,19 +1593,11 @@
     <w:p/>
     <w:p>
       <w:r>
-        <w:t xml:space="preserve">Software </w:t>
-      </w:r>
-      <w:proofErr w:type="spellStart"/>
-      <w:r>
-        <w:t>uart</w:t>
-      </w:r>
-      <w:proofErr w:type="spellEnd"/>
-      <w:r>
-        <w:t>:</w:t>
-      </w:r>
-    </w:p>
-    <w:p>
-      <w:hyperlink r:id="rId8" w:history="1">
+        <w:t>Software uart:</w:t>
+      </w:r>
+    </w:p>
+    <w:p>
+      <w:hyperlink r:id="rId11" w:history="1">
         <w:r>
           <w:rPr>
             <w:rStyle w:val="Hyperlink"/>
@@ -1590,27 +1613,11 @@
     </w:p>
     <w:p>
       <w:r>
-        <w:t xml:space="preserve">Software matige </w:t>
-      </w:r>
-      <w:proofErr w:type="spellStart"/>
-      <w:r>
-        <w:t>serial</w:t>
-      </w:r>
-      <w:proofErr w:type="spellEnd"/>
-      <w:r>
-        <w:t xml:space="preserve"> communicatie op de </w:t>
-      </w:r>
-      <w:proofErr w:type="spellStart"/>
-      <w:r>
-        <w:t>arduino</w:t>
-      </w:r>
-      <w:proofErr w:type="spellEnd"/>
-      <w:r>
-        <w:t xml:space="preserve"> documentatie:</w:t>
-      </w:r>
-    </w:p>
-    <w:p>
-      <w:hyperlink r:id="rId9" w:history="1">
+        <w:t>Software matige serial communicatie op de arduino documentatie:</w:t>
+      </w:r>
+    </w:p>
+    <w:p>
+      <w:hyperlink r:id="rId12" w:history="1">
         <w:r>
           <w:rPr>
             <w:rStyle w:val="Hyperlink"/>
@@ -1624,7 +1631,7 @@
     </w:p>
     <w:p/>
     <w:p>
-      <w:hyperlink r:id="rId10" w:history="1">
+      <w:hyperlink r:id="rId13" w:history="1">
         <w:r>
           <w:rPr>
             <w:rStyle w:val="Hyperlink"/>

</xml_diff>